<commit_message>
non-instructional files changed over to PDF.
</commit_message>
<xml_diff>
--- a/Database, Day 00 [Answer Key].docx
+++ b/Database, Day 00 [Answer Key].docx
@@ -231,12 +231,12 @@
                 <wp:inline distB="114300" distT="114300" distL="114300" distR="114300">
                   <wp:extent cx="1457325" cy="619125"/>
                   <wp:effectExtent b="0" l="0" r="0" t="0"/>
-                  <wp:docPr id="1" name="image1.png"/>
+                  <wp:docPr id="6" name="image6.png"/>
                   <a:graphic>
                     <a:graphicData uri="http://schemas.openxmlformats.org/drawingml/2006/picture">
                       <pic:pic>
                         <pic:nvPicPr>
-                          <pic:cNvPr id="0" name="image1.png"/>
+                          <pic:cNvPr id="0" name="image6.png"/>
                           <pic:cNvPicPr preferRelativeResize="0"/>
                         </pic:nvPicPr>
                         <pic:blipFill>
@@ -448,53 +448,176 @@
                 <w:color w:val="cc4125"/>
                 <w:sz w:val="24"/>
                 <w:szCs w:val="24"/>
-                <w:rtl w:val="0"/>
-              </w:rPr>
-              <w:t xml:space="preserve">See below.</w:t>
-            </w:r>
-          </w:p>
-          <w:p>
-            <w:pPr>
-              <w:spacing w:line="240" w:lineRule="auto"/>
-              <w:rPr>
-                <w:rFonts w:ascii="Liberation Serif" w:cs="Liberation Serif" w:eastAsia="Liberation Serif" w:hAnsi="Liberation Serif"/>
-                <w:color w:val="cc4125"/>
-                <w:sz w:val="24"/>
-                <w:szCs w:val="24"/>
-              </w:rPr>
-            </w:pPr>
-            <w:r>
-              <w:rPr>
-                <w:rtl w:val="0"/>
-              </w:rPr>
-            </w:r>
-          </w:p>
-          <w:p>
-            <w:pPr>
-              <w:spacing w:line="240" w:lineRule="auto"/>
-              <w:rPr>
-                <w:rFonts w:ascii="Liberation Serif" w:cs="Liberation Serif" w:eastAsia="Liberation Serif" w:hAnsi="Liberation Serif"/>
-                <w:color w:val="cc4125"/>
-                <w:sz w:val="24"/>
-                <w:szCs w:val="24"/>
-              </w:rPr>
-            </w:pPr>
-            <w:r>
-              <w:rPr>
-                <w:rtl w:val="0"/>
-              </w:rPr>
-            </w:r>
-          </w:p>
-          <w:p>
-            <w:pPr>
-              <w:spacing w:line="240" w:lineRule="auto"/>
-              <w:rPr>
-                <w:rFonts w:ascii="Liberation Serif" w:cs="Liberation Serif" w:eastAsia="Liberation Serif" w:hAnsi="Liberation Serif"/>
-                <w:color w:val="cc4125"/>
-                <w:sz w:val="24"/>
-                <w:szCs w:val="24"/>
-              </w:rPr>
-            </w:pPr>
+              </w:rPr>
+              <w:drawing>
+                <wp:inline distB="114300" distT="114300" distL="114300" distR="114300">
+                  <wp:extent cx="1419225" cy="504825"/>
+                  <wp:effectExtent b="0" l="0" r="0" t="0"/>
+                  <wp:docPr id="4" name="image3.png"/>
+                  <a:graphic>
+                    <a:graphicData uri="http://schemas.openxmlformats.org/drawingml/2006/picture">
+                      <pic:pic>
+                        <pic:nvPicPr>
+                          <pic:cNvPr id="0" name="image3.png"/>
+                          <pic:cNvPicPr preferRelativeResize="0"/>
+                        </pic:nvPicPr>
+                        <pic:blipFill>
+                          <a:blip r:embed="rId8"/>
+                          <a:srcRect b="0" l="0" r="0" t="0"/>
+                          <a:stretch>
+                            <a:fillRect/>
+                          </a:stretch>
+                        </pic:blipFill>
+                        <pic:spPr>
+                          <a:xfrm>
+                            <a:off x="0" y="0"/>
+                            <a:ext cx="1419225" cy="504825"/>
+                          </a:xfrm>
+                          <a:prstGeom prst="rect"/>
+                          <a:ln/>
+                        </pic:spPr>
+                      </pic:pic>
+                    </a:graphicData>
+                  </a:graphic>
+                </wp:inline>
+              </w:drawing>
+            </w:r>
+            <w:r>
+              <w:rPr>
+                <w:rFonts w:ascii="Liberation Serif" w:cs="Liberation Serif" w:eastAsia="Liberation Serif" w:hAnsi="Liberation Serif"/>
+                <w:color w:val="cc4125"/>
+                <w:sz w:val="24"/>
+                <w:szCs w:val="24"/>
+              </w:rPr>
+              <w:drawing>
+                <wp:inline distB="114300" distT="114300" distL="114300" distR="114300">
+                  <wp:extent cx="1266825" cy="533400"/>
+                  <wp:effectExtent b="0" l="0" r="0" t="0"/>
+                  <wp:docPr id="5" name="image4.png"/>
+                  <a:graphic>
+                    <a:graphicData uri="http://schemas.openxmlformats.org/drawingml/2006/picture">
+                      <pic:pic>
+                        <pic:nvPicPr>
+                          <pic:cNvPr id="0" name="image4.png"/>
+                          <pic:cNvPicPr preferRelativeResize="0"/>
+                        </pic:nvPicPr>
+                        <pic:blipFill>
+                          <a:blip r:embed="rId9"/>
+                          <a:srcRect b="0" l="0" r="0" t="0"/>
+                          <a:stretch>
+                            <a:fillRect/>
+                          </a:stretch>
+                        </pic:blipFill>
+                        <pic:spPr>
+                          <a:xfrm>
+                            <a:off x="0" y="0"/>
+                            <a:ext cx="1266825" cy="533400"/>
+                          </a:xfrm>
+                          <a:prstGeom prst="rect"/>
+                          <a:ln/>
+                        </pic:spPr>
+                      </pic:pic>
+                    </a:graphicData>
+                  </a:graphic>
+                </wp:inline>
+              </w:drawing>
+            </w:r>
+            <w:r>
+              <w:rPr>
+                <w:rtl w:val="0"/>
+              </w:rPr>
+            </w:r>
+          </w:p>
+          <w:p>
+            <w:pPr>
+              <w:spacing w:line="240" w:lineRule="auto"/>
+              <w:rPr>
+                <w:rFonts w:ascii="Liberation Serif" w:cs="Liberation Serif" w:eastAsia="Liberation Serif" w:hAnsi="Liberation Serif"/>
+                <w:color w:val="cc4125"/>
+                <w:sz w:val="24"/>
+                <w:szCs w:val="24"/>
+              </w:rPr>
+            </w:pPr>
+            <w:r>
+              <w:rPr>
+                <w:rFonts w:ascii="Liberation Serif" w:cs="Liberation Serif" w:eastAsia="Liberation Serif" w:hAnsi="Liberation Serif"/>
+                <w:color w:val="cc4125"/>
+                <w:sz w:val="24"/>
+                <w:szCs w:val="24"/>
+              </w:rPr>
+              <w:drawing>
+                <wp:inline distB="114300" distT="114300" distL="114300" distR="114300">
+                  <wp:extent cx="1619250" cy="495300"/>
+                  <wp:effectExtent b="0" l="0" r="0" t="0"/>
+                  <wp:docPr id="3" name="image2.png"/>
+                  <a:graphic>
+                    <a:graphicData uri="http://schemas.openxmlformats.org/drawingml/2006/picture">
+                      <pic:pic>
+                        <pic:nvPicPr>
+                          <pic:cNvPr id="0" name="image2.png"/>
+                          <pic:cNvPicPr preferRelativeResize="0"/>
+                        </pic:nvPicPr>
+                        <pic:blipFill>
+                          <a:blip r:embed="rId10"/>
+                          <a:srcRect b="0" l="0" r="0" t="0"/>
+                          <a:stretch>
+                            <a:fillRect/>
+                          </a:stretch>
+                        </pic:blipFill>
+                        <pic:spPr>
+                          <a:xfrm>
+                            <a:off x="0" y="0"/>
+                            <a:ext cx="1619250" cy="495300"/>
+                          </a:xfrm>
+                          <a:prstGeom prst="rect"/>
+                          <a:ln/>
+                        </pic:spPr>
+                      </pic:pic>
+                    </a:graphicData>
+                  </a:graphic>
+                </wp:inline>
+              </w:drawing>
+            </w:r>
+            <w:r>
+              <w:rPr>
+                <w:rFonts w:ascii="Liberation Serif" w:cs="Liberation Serif" w:eastAsia="Liberation Serif" w:hAnsi="Liberation Serif"/>
+                <w:color w:val="cc4125"/>
+                <w:sz w:val="24"/>
+                <w:szCs w:val="24"/>
+              </w:rPr>
+              <w:drawing>
+                <wp:inline distB="114300" distT="114300" distL="114300" distR="114300">
+                  <wp:extent cx="1562100" cy="514350"/>
+                  <wp:effectExtent b="0" l="0" r="0" t="0"/>
+                  <wp:docPr id="2" name="image1.png"/>
+                  <a:graphic>
+                    <a:graphicData uri="http://schemas.openxmlformats.org/drawingml/2006/picture">
+                      <pic:pic>
+                        <pic:nvPicPr>
+                          <pic:cNvPr id="0" name="image1.png"/>
+                          <pic:cNvPicPr preferRelativeResize="0"/>
+                        </pic:nvPicPr>
+                        <pic:blipFill>
+                          <a:blip r:embed="rId11"/>
+                          <a:srcRect b="0" l="0" r="0" t="0"/>
+                          <a:stretch>
+                            <a:fillRect/>
+                          </a:stretch>
+                        </pic:blipFill>
+                        <pic:spPr>
+                          <a:xfrm>
+                            <a:off x="0" y="0"/>
+                            <a:ext cx="1562100" cy="514350"/>
+                          </a:xfrm>
+                          <a:prstGeom prst="rect"/>
+                          <a:ln/>
+                        </pic:spPr>
+                      </pic:pic>
+                    </a:graphicData>
+                  </a:graphic>
+                </wp:inline>
+              </w:drawing>
+            </w:r>
             <w:r>
               <w:rPr>
                 <w:rtl w:val="0"/>
@@ -862,76 +985,7 @@
                 <w:szCs w:val="24"/>
               </w:rPr>
             </w:pPr>
-            <w:r>
-              <w:rPr>
-                <w:rFonts w:ascii="Liberation Serif" w:cs="Liberation Serif" w:eastAsia="Liberation Serif" w:hAnsi="Liberation Serif"/>
-                <w:sz w:val="24"/>
-                <w:szCs w:val="24"/>
-              </w:rPr>
-              <w:drawing>
-                <wp:inline distB="114300" distT="114300" distL="114300" distR="114300">
-                  <wp:extent cx="1419225" cy="2781300"/>
-                  <wp:effectExtent b="0" l="0" r="0" t="0"/>
-                  <wp:docPr id="2" name="image2.png"/>
-                  <a:graphic>
-                    <a:graphicData uri="http://schemas.openxmlformats.org/drawingml/2006/picture">
-                      <pic:pic>
-                        <pic:nvPicPr>
-                          <pic:cNvPr id="0" name="image2.png"/>
-                          <pic:cNvPicPr preferRelativeResize="0"/>
-                        </pic:nvPicPr>
-                        <pic:blipFill>
-                          <a:blip r:embed="rId8"/>
-                          <a:srcRect b="0" l="0" r="0" t="0"/>
-                          <a:stretch>
-                            <a:fillRect/>
-                          </a:stretch>
-                        </pic:blipFill>
-                        <pic:spPr>
-                          <a:xfrm>
-                            <a:off x="0" y="0"/>
-                            <a:ext cx="1419225" cy="2781300"/>
-                          </a:xfrm>
-                          <a:prstGeom prst="rect"/>
-                          <a:ln/>
-                        </pic:spPr>
-                      </pic:pic>
-                    </a:graphicData>
-                  </a:graphic>
-                </wp:inline>
-              </w:drawing>
-            </w:r>
-            <w:r>
-              <w:rPr>
-                <w:rtl w:val="0"/>
-              </w:rPr>
-            </w:r>
-          </w:p>
-          <w:p>
-            <w:pPr>
-              <w:spacing w:line="240" w:lineRule="auto"/>
-              <w:rPr>
-                <w:rFonts w:ascii="Liberation Serif" w:cs="Liberation Serif" w:eastAsia="Liberation Serif" w:hAnsi="Liberation Serif"/>
-                <w:sz w:val="24"/>
-                <w:szCs w:val="24"/>
-              </w:rPr>
-            </w:pPr>
-            <w:r>
-              <w:rPr>
-                <w:rtl w:val="0"/>
-              </w:rPr>
-            </w:r>
-          </w:p>
-          <w:p>
-            <w:pPr>
-              <w:spacing w:line="240" w:lineRule="auto"/>
-              <w:rPr>
-                <w:rFonts w:ascii="Liberation Serif" w:cs="Liberation Serif" w:eastAsia="Liberation Serif" w:hAnsi="Liberation Serif"/>
-                <w:sz w:val="24"/>
-                <w:szCs w:val="24"/>
-              </w:rPr>
-            </w:pPr>
-            <w:hyperlink r:id="rId9">
+            <w:hyperlink r:id="rId12">
               <w:r>
                 <w:rPr>
                   <w:rFonts w:ascii="Liberation Serif" w:cs="Liberation Serif" w:eastAsia="Liberation Serif" w:hAnsi="Liberation Serif"/>
@@ -944,6 +998,75 @@
                 <w:t xml:space="preserve">http://34.197.52.233/DVWA-master/vulnerabilities/sqli/index.php?id=a%27+or+%27%27%3D%27&amp;Submit=Submit#</w:t>
               </w:r>
             </w:hyperlink>
+            <w:r>
+              <w:rPr>
+                <w:rtl w:val="0"/>
+              </w:rPr>
+            </w:r>
+          </w:p>
+          <w:p>
+            <w:pPr>
+              <w:spacing w:line="240" w:lineRule="auto"/>
+              <w:rPr>
+                <w:rFonts w:ascii="Liberation Serif" w:cs="Liberation Serif" w:eastAsia="Liberation Serif" w:hAnsi="Liberation Serif"/>
+                <w:sz w:val="24"/>
+                <w:szCs w:val="24"/>
+              </w:rPr>
+            </w:pPr>
+            <w:r>
+              <w:rPr>
+                <w:rtl w:val="0"/>
+              </w:rPr>
+            </w:r>
+          </w:p>
+          <w:p>
+            <w:pPr>
+              <w:spacing w:line="240" w:lineRule="auto"/>
+              <w:rPr>
+                <w:rFonts w:ascii="Liberation Serif" w:cs="Liberation Serif" w:eastAsia="Liberation Serif" w:hAnsi="Liberation Serif"/>
+                <w:sz w:val="24"/>
+                <w:szCs w:val="24"/>
+              </w:rPr>
+            </w:pPr>
+            <w:r>
+              <w:rPr>
+                <w:rFonts w:ascii="Liberation Serif" w:cs="Liberation Serif" w:eastAsia="Liberation Serif" w:hAnsi="Liberation Serif"/>
+                <w:sz w:val="24"/>
+                <w:szCs w:val="24"/>
+              </w:rPr>
+              <w:drawing>
+                <wp:inline distB="114300" distT="114300" distL="114300" distR="114300">
+                  <wp:extent cx="1638300" cy="3305175"/>
+                  <wp:effectExtent b="0" l="0" r="0" t="0"/>
+                  <wp:docPr id="1" name="image5.png"/>
+                  <a:graphic>
+                    <a:graphicData uri="http://schemas.openxmlformats.org/drawingml/2006/picture">
+                      <pic:pic>
+                        <pic:nvPicPr>
+                          <pic:cNvPr id="0" name="image5.png"/>
+                          <pic:cNvPicPr preferRelativeResize="0"/>
+                        </pic:nvPicPr>
+                        <pic:blipFill>
+                          <a:blip r:embed="rId13"/>
+                          <a:srcRect b="0" l="0" r="0" t="0"/>
+                          <a:stretch>
+                            <a:fillRect/>
+                          </a:stretch>
+                        </pic:blipFill>
+                        <pic:spPr>
+                          <a:xfrm>
+                            <a:off x="0" y="0"/>
+                            <a:ext cx="1638300" cy="3305175"/>
+                          </a:xfrm>
+                          <a:prstGeom prst="rect"/>
+                          <a:ln/>
+                        </pic:spPr>
+                      </pic:pic>
+                    </a:graphicData>
+                  </a:graphic>
+                </wp:inline>
+              </w:drawing>
+            </w:r>
             <w:r>
               <w:rPr>
                 <w:rtl w:val="0"/>
@@ -1044,7 +1167,7 @@
                 <w:szCs w:val="24"/>
                 <w:rtl w:val="0"/>
               </w:rPr>
-              <w:t xml:space="preserve">SELECT First_Name</w:t>
+              <w:t xml:space="preserve">SELECT user_id</w:t>
             </w:r>
             <w:r>
               <w:rPr>
@@ -1062,6 +1185,51 @@
             </w:tcBorders>
             <w:shd w:fill="auto" w:val="clear"/>
           </w:tcPr>
+          <w:p>
+            <w:pPr>
+              <w:spacing w:line="240" w:lineRule="auto"/>
+              <w:rPr>
+                <w:rFonts w:ascii="Courier New" w:cs="Courier New" w:eastAsia="Courier New" w:hAnsi="Courier New"/>
+                <w:color w:val="cc4125"/>
+              </w:rPr>
+            </w:pPr>
+            <w:r>
+              <w:rPr>
+                <w:rFonts w:ascii="Roboto" w:cs="Roboto" w:eastAsia="Roboto" w:hAnsi="Roboto"/>
+                <w:color w:val="cc4125"/>
+                <w:sz w:val="24"/>
+                <w:szCs w:val="24"/>
+                <w:rtl w:val="0"/>
+              </w:rPr>
+              <w:t xml:space="preserve">SELECT user_id, first_name, last_name FROM users WHERE user_id='</w:t>
+            </w:r>
+            <w:r>
+              <w:rPr>
+                <w:rFonts w:ascii="Roboto" w:cs="Roboto" w:eastAsia="Roboto" w:hAnsi="Roboto"/>
+                <w:b w:val="1"/>
+                <w:color w:val="0000ff"/>
+                <w:sz w:val="24"/>
+                <w:szCs w:val="24"/>
+                <w:rtl w:val="0"/>
+              </w:rPr>
+              <w:t xml:space="preserve">1′ OR ‘’=’</w:t>
+            </w:r>
+            <w:r>
+              <w:rPr>
+                <w:rFonts w:ascii="Roboto" w:cs="Roboto" w:eastAsia="Roboto" w:hAnsi="Roboto"/>
+                <w:color w:val="cc4125"/>
+                <w:sz w:val="24"/>
+                <w:szCs w:val="24"/>
+                <w:rtl w:val="0"/>
+              </w:rPr>
+              <w:t xml:space="preserve">';</w:t>
+            </w:r>
+            <w:r>
+              <w:rPr>
+                <w:rtl w:val="0"/>
+              </w:rPr>
+            </w:r>
+          </w:p>
           <w:p>
             <w:pPr>
               <w:spacing w:line="240" w:lineRule="auto"/>
@@ -1177,67 +1345,6 @@
                 <w:rtl w:val="0"/>
               </w:rPr>
               <w:t xml:space="preserve">Lots of possible answers, like:</w:t>
-            </w:r>
-          </w:p>
-          <w:p>
-            <w:pPr>
-              <w:spacing w:line="240" w:lineRule="auto"/>
-              <w:rPr>
-                <w:rFonts w:ascii="Courier New" w:cs="Courier New" w:eastAsia="Courier New" w:hAnsi="Courier New"/>
-                <w:color w:val="cc4125"/>
-              </w:rPr>
-            </w:pPr>
-            <w:r>
-              <w:rPr>
-                <w:rFonts w:ascii="Roboto" w:cs="Roboto" w:eastAsia="Roboto" w:hAnsi="Roboto"/>
-                <w:color w:val="cc4125"/>
-                <w:sz w:val="24"/>
-                <w:szCs w:val="24"/>
-                <w:rtl w:val="0"/>
-              </w:rPr>
-              <w:t xml:space="preserve">SELECT user_id, first_name, last_name FROM users WHERE user_id='</w:t>
-            </w:r>
-            <w:r>
-              <w:rPr>
-                <w:rFonts w:ascii="Roboto" w:cs="Roboto" w:eastAsia="Roboto" w:hAnsi="Roboto"/>
-                <w:b w:val="1"/>
-                <w:color w:val="0000ff"/>
-                <w:sz w:val="24"/>
-                <w:szCs w:val="24"/>
-                <w:rtl w:val="0"/>
-              </w:rPr>
-              <w:t xml:space="preserve">2′ OR ‘’=’</w:t>
-            </w:r>
-            <w:r>
-              <w:rPr>
-                <w:rFonts w:ascii="Roboto" w:cs="Roboto" w:eastAsia="Roboto" w:hAnsi="Roboto"/>
-                <w:color w:val="cc4125"/>
-                <w:sz w:val="24"/>
-                <w:szCs w:val="24"/>
-                <w:rtl w:val="0"/>
-              </w:rPr>
-              <w:t xml:space="preserve">';</w:t>
-            </w:r>
-            <w:r>
-              <w:rPr>
-                <w:rtl w:val="0"/>
-              </w:rPr>
-            </w:r>
-          </w:p>
-          <w:p>
-            <w:pPr>
-              <w:spacing w:line="240" w:lineRule="auto"/>
-              <w:rPr>
-                <w:rFonts w:ascii="Liberation Serif" w:cs="Liberation Serif" w:eastAsia="Liberation Serif" w:hAnsi="Liberation Serif"/>
-                <w:color w:val="cc4125"/>
-                <w:sz w:val="24"/>
-                <w:szCs w:val="24"/>
-              </w:rPr>
-            </w:pPr>
-            <w:r>
-              <w:rPr>
-                <w:rtl w:val="0"/>
-              </w:rPr>
             </w:r>
           </w:p>
           <w:p>
@@ -1568,7 +1675,6 @@
               <w:spacing w:line="240" w:lineRule="auto"/>
               <w:rPr>
                 <w:rFonts w:ascii="Liberation Serif" w:cs="Liberation Serif" w:eastAsia="Liberation Serif" w:hAnsi="Liberation Serif"/>
-                <w:color w:val="cc4125"/>
                 <w:sz w:val="24"/>
                 <w:szCs w:val="24"/>
               </w:rPr>
@@ -1583,29 +1689,6 @@
               </w:rPr>
               <w:t xml:space="preserve">’=’</w:t>
             </w:r>
-          </w:p>
-          <w:p>
-            <w:pPr>
-              <w:keepNext w:val="0"/>
-              <w:keepLines w:val="0"/>
-              <w:widowControl w:val="0"/>
-              <w:pBdr>
-                <w:top w:space="0" w:sz="0" w:val="nil"/>
-                <w:left w:space="0" w:sz="0" w:val="nil"/>
-                <w:bottom w:space="0" w:sz="0" w:val="nil"/>
-                <w:right w:space="0" w:sz="0" w:val="nil"/>
-                <w:between w:space="0" w:sz="0" w:val="nil"/>
-              </w:pBdr>
-              <w:shd w:fill="auto" w:val="clear"/>
-              <w:spacing w:after="0" w:before="0" w:line="240" w:lineRule="auto"/>
-              <w:ind w:left="0" w:right="0" w:firstLine="0"/>
-              <w:jc w:val="left"/>
-              <w:rPr>
-                <w:rFonts w:ascii="Liberation Serif" w:cs="Liberation Serif" w:eastAsia="Liberation Serif" w:hAnsi="Liberation Serif"/>
-                <w:sz w:val="24"/>
-                <w:szCs w:val="24"/>
-              </w:rPr>
-            </w:pPr>
             <w:r>
               <w:rPr>
                 <w:rtl w:val="0"/>
@@ -1615,9 +1698,6 @@
         </w:tc>
       </w:tr>
       <w:tr>
-        <w:trPr>
-          <w:trHeight w:val="2760" w:hRule="atLeast"/>
-        </w:trPr>
         <w:tc>
           <w:tcPr>
             <w:shd w:fill="auto" w:val="clear"/>
@@ -1733,7 +1813,7 @@
       </w:r>
     </w:p>
     <w:sectPr>
-      <w:headerReference r:id="rId10" w:type="default"/>
+      <w:headerReference r:id="rId14" w:type="default"/>
       <w:pgSz w:h="15840" w:w="12240"/>
       <w:pgMar w:bottom="1080" w:top="1440" w:left="1080" w:right="1080" w:header="720" w:footer="720"/>
       <w:pgNumType w:start="1"/>

</xml_diff>